<commit_message>
Update proposal and save as pdf
</commit_message>
<xml_diff>
--- a/proposal.docx
+++ b/proposal.docx
@@ -381,7 +381,15 @@
         <w:t xml:space="preserve">Over </w:t>
       </w:r>
       <w:r>
-        <w:t xml:space="preserve">the past few years, computer vision has taken giant leaps due to advances in deep learning and convolutional neural networks. At this point, deep leaning models are able to outperform humans on many image classification tasks, such as </w:t>
+        <w:t xml:space="preserve">the past few years, computer vision has taken giant leaps due to advances in deep learning and convolutional neural networks. At this point, deep leaning models are able to outperform humans on many image </w:t>
+      </w:r>
+      <w:proofErr w:type="gramStart"/>
+      <w:r>
+        <w:t>classification</w:t>
+      </w:r>
+      <w:proofErr w:type="gramEnd"/>
+      <w:r>
+        <w:t xml:space="preserve"> tasks, such as </w:t>
       </w:r>
       <w:hyperlink r:id="rId6" w:history="1">
         <w:r>
@@ -575,7 +583,13 @@
     <w:p/>
     <w:p>
       <w:r>
-        <w:t>The workflow I plan to employ will first</w:t>
+        <w:t xml:space="preserve">The workflow I plan to </w:t>
+      </w:r>
+      <w:r>
+        <w:t>follow</w:t>
+      </w:r>
+      <w:r>
+        <w:t xml:space="preserve"> will first</w:t>
       </w:r>
       <w:r>
         <w:t xml:space="preserve"> involve</w:t>
@@ -584,13 +598,33 @@
         <w:t xml:space="preserve"> exploring the data to get an idea of the distribution of classes and view the associated images. I then plan to create a </w:t>
       </w:r>
       <w:r>
-        <w:t xml:space="preserve">resnet-50 model pretrained on ImageNet to classify the images and produce a submission file to upload to Kaggle. Once I have a working pipeline – from </w:t>
+        <w:t xml:space="preserve">resnet-50 model pretrained on ImageNet to classify the images and produce a submission file to upload to Kaggle. </w:t>
+      </w:r>
+      <w:r>
+        <w:t xml:space="preserve">I will utilize the </w:t>
+      </w:r>
+      <w:hyperlink r:id="rId9" w:history="1">
+        <w:r>
+          <w:rPr>
+            <w:rStyle w:val="Hyperlink"/>
+          </w:rPr>
+          <w:t>fastai</w:t>
+        </w:r>
+      </w:hyperlink>
+      <w:r>
+        <w:t xml:space="preserve"> library for developing and training the models, which is a helper library that sits on top of the PyTorch deep learning framework. </w:t>
+      </w:r>
+      <w:r>
+        <w:t xml:space="preserve">Once I have a working pipeline – from </w:t>
       </w:r>
       <w:r>
         <w:t>input</w:t>
       </w:r>
       <w:r>
         <w:t xml:space="preserve"> images to submission file – I will then begin to optimize the model by experimenting with different hyperparameters such as image sizes, batch sizes, learning rates, and data augmentation techniques. I will then experiment with ensembles and post processing techniques, such as creating thresholds for the different labels.</w:t>
+      </w:r>
+      <w:r>
+        <w:t xml:space="preserve"> I will also experiment with other popular computer vision networks to potentially include in a final ensemble based solution.</w:t>
       </w:r>
     </w:p>
     <w:sectPr>

</xml_diff>